<commit_message>
updates links to the data and quant lab
</commit_message>
<xml_diff>
--- a/DATA 180 Fall 2022 - Sec2 Syllabus.docx
+++ b/DATA 180 Fall 2022 - Sec2 Syllabus.docx
@@ -973,7 +973,21 @@
         <w:rPr>
           <w:rFonts w:ascii="Times New Roman" w:hAnsi="Times New Roman" w:cs="Times New Roman"/>
         </w:rPr>
-        <w:t>MATH 180: Introduction to Data Science Course Packet by Jeff Forrester, available at the Dickinson College bookstore</w:t>
+        <w:t xml:space="preserve">MATH 180: Introduction to </w:t>
+      </w:r>
+      <w:r>
+        <w:rPr>
+          <w:rFonts w:ascii="Times New Roman" w:hAnsi="Times New Roman" w:cs="Times New Roman"/>
+          <w:b/>
+          <w:bCs/>
+        </w:rPr>
+        <w:t>Data Science Course Packet</w:t>
+      </w:r>
+      <w:r>
+        <w:rPr>
+          <w:rFonts w:ascii="Times New Roman" w:hAnsi="Times New Roman" w:cs="Times New Roman"/>
+        </w:rPr>
+        <w:t xml:space="preserve"> by Jeff Forrester, available at the Dickinson College bookstore</w:t>
       </w:r>
     </w:p>
     <w:p>
@@ -1405,21 +1419,7 @@
         <w:rPr>
           <w:rFonts w:ascii="Times New Roman" w:hAnsi="Times New Roman" w:cs="Times New Roman"/>
         </w:rPr>
-        <w:t xml:space="preserve">180 </w:t>
-      </w:r>
-      <w:proofErr w:type="gramStart"/>
-      <w:r>
-        <w:rPr>
-          <w:rFonts w:ascii="Times New Roman" w:hAnsi="Times New Roman" w:cs="Times New Roman"/>
-        </w:rPr>
-        <w:t>provides an introduction to</w:t>
-      </w:r>
-      <w:proofErr w:type="gramEnd"/>
-      <w:r>
-        <w:rPr>
-          <w:rFonts w:ascii="Times New Roman" w:hAnsi="Times New Roman" w:cs="Times New Roman"/>
-        </w:rPr>
-        <w:t xml:space="preserve"> the core ideas of data science. </w:t>
+        <w:t xml:space="preserve">180 provides an introduction to the core ideas of data science. </w:t>
       </w:r>
       <w:r>
         <w:rPr>
@@ -4417,21 +4417,7 @@
         <w:rPr>
           <w:rFonts w:ascii="Times New Roman" w:hAnsi="Times New Roman" w:cs="Times New Roman"/>
         </w:rPr>
-        <w:t xml:space="preserve">It is </w:t>
-      </w:r>
-      <w:proofErr w:type="gramStart"/>
-      <w:r>
-        <w:rPr>
-          <w:rFonts w:ascii="Times New Roman" w:hAnsi="Times New Roman" w:cs="Times New Roman"/>
-        </w:rPr>
-        <w:t>absolutely essential</w:t>
-      </w:r>
-      <w:proofErr w:type="gramEnd"/>
-      <w:r>
-        <w:rPr>
-          <w:rFonts w:ascii="Times New Roman" w:hAnsi="Times New Roman" w:cs="Times New Roman"/>
-        </w:rPr>
-        <w:t xml:space="preserve"> to provide </w:t>
+        <w:t xml:space="preserve">It is absolutely essential to provide </w:t>
       </w:r>
       <w:r>
         <w:rPr>
@@ -4468,21 +4454,7 @@
         <w:rPr>
           <w:rFonts w:ascii="Times New Roman" w:hAnsi="Times New Roman" w:cs="Times New Roman"/>
         </w:rPr>
-        <w:t xml:space="preserve"> documentation. Therefore, you should </w:t>
-      </w:r>
-      <w:proofErr w:type="gramStart"/>
-      <w:r>
-        <w:rPr>
-          <w:rFonts w:ascii="Times New Roman" w:hAnsi="Times New Roman" w:cs="Times New Roman"/>
-        </w:rPr>
-        <w:t>definitely not</w:t>
-      </w:r>
-      <w:proofErr w:type="gramEnd"/>
-      <w:r>
-        <w:rPr>
-          <w:rFonts w:ascii="Times New Roman" w:hAnsi="Times New Roman" w:cs="Times New Roman"/>
-        </w:rPr>
-        <w:t xml:space="preserve"> skip a test if your situation cannot produce </w:t>
+        <w:t xml:space="preserve"> documentation. Therefore, you should definitely not skip a test if your situation cannot produce </w:t>
       </w:r>
       <w:r>
         <w:rPr>
@@ -5475,14 +5447,12 @@
         </w:rPr>
         <w:t xml:space="preserve"> </w:t>
       </w:r>
-      <w:proofErr w:type="gramStart"/>
       <w:r>
         <w:rPr>
           <w:rFonts w:ascii="Times New Roman" w:hAnsi="Times New Roman" w:cs="Times New Roman"/>
         </w:rPr>
         <w:t>any</w:t>
       </w:r>
-      <w:proofErr w:type="gramEnd"/>
       <w:r>
         <w:rPr>
           <w:rFonts w:ascii="Times New Roman" w:hAnsi="Times New Roman" w:cs="Times New Roman"/>
@@ -5934,7 +5904,19 @@
         <w:rPr>
           <w:rFonts w:ascii="Times New Roman" w:hAnsi="Times New Roman" w:cs="Times New Roman"/>
         </w:rPr>
-        <w:t xml:space="preserve">December 12 at 5:00 pm </w:t>
+        <w:t>December 1</w:t>
+      </w:r>
+      <w:r>
+        <w:rPr>
+          <w:rFonts w:ascii="Times New Roman" w:hAnsi="Times New Roman" w:cs="Times New Roman"/>
+        </w:rPr>
+        <w:t>1</w:t>
+      </w:r>
+      <w:r>
+        <w:rPr>
+          <w:rFonts w:ascii="Times New Roman" w:hAnsi="Times New Roman" w:cs="Times New Roman"/>
+        </w:rPr>
+        <w:t xml:space="preserve"> at 5:00 pm </w:t>
       </w:r>
       <w:r>
         <w:rPr>
@@ -5943,19 +5925,11 @@
         </w:rPr>
         <w:t xml:space="preserve">EDT. </w:t>
       </w:r>
-      <w:proofErr w:type="gramStart"/>
-      <w:r>
-        <w:rPr>
-          <w:rFonts w:ascii="Times New Roman" w:hAnsi="Times New Roman" w:cs="Times New Roman"/>
-        </w:rPr>
-        <w:t>Similar to</w:t>
-      </w:r>
-      <w:proofErr w:type="gramEnd"/>
-      <w:r>
-        <w:rPr>
-          <w:rFonts w:ascii="Times New Roman" w:hAnsi="Times New Roman" w:cs="Times New Roman"/>
-        </w:rPr>
-        <w:t xml:space="preserve"> many take-home data scientist interviews, you will have a fixed duration e.g., 24-48 hours to prepare your analysis. </w:t>
+      <w:r>
+        <w:rPr>
+          <w:rFonts w:ascii="Times New Roman" w:hAnsi="Times New Roman" w:cs="Times New Roman"/>
+        </w:rPr>
+        <w:t xml:space="preserve">Similar to many take-home data scientist interviews, you will have a fixed duration e.g., 24-48 hours to prepare your analysis. </w:t>
       </w:r>
       <w:r>
         <w:rPr>
@@ -7528,14 +7502,12 @@
         </w:rPr>
         <w:t xml:space="preserve"> </w:t>
       </w:r>
-      <w:proofErr w:type="gramStart"/>
       <w:r>
         <w:rPr>
           <w:rFonts w:ascii="Times New Roman" w:hAnsi="Times New Roman" w:cs="Times New Roman"/>
         </w:rPr>
         <w:t>paste</w:t>
       </w:r>
-      <w:proofErr w:type="gramEnd"/>
       <w:r>
         <w:rPr>
           <w:rFonts w:ascii="Times New Roman" w:hAnsi="Times New Roman" w:cs="Times New Roman"/>
@@ -7676,7 +7648,22 @@
         <w:rPr>
           <w:rFonts w:ascii="Times New Roman" w:hAnsi="Times New Roman" w:cs="Times New Roman"/>
         </w:rPr>
-        <w:t>The Data and Scientific Reasoning Lab is a computer lab that is part of the Quantitative Reasoning (QR) Center at Dickinson College. The lab is located on the lower level of Waidner-Spahr Library, to the left of the Alden Room.</w:t>
+        <w:t xml:space="preserve">The </w:t>
+      </w:r>
+      <w:hyperlink r:id="rId13" w:history="1">
+        <w:r>
+          <w:rPr>
+            <w:rStyle w:val="Hyperlink"/>
+            <w:rFonts w:ascii="Times New Roman" w:hAnsi="Times New Roman" w:cs="Times New Roman"/>
+          </w:rPr>
+          <w:t>Data and Scientific Reasoning Lab</w:t>
+        </w:r>
+      </w:hyperlink>
+      <w:r>
+        <w:rPr>
+          <w:rFonts w:ascii="Times New Roman" w:hAnsi="Times New Roman" w:cs="Times New Roman"/>
+        </w:rPr>
+        <w:t xml:space="preserve"> is a computer lab that is part of the Quantitative Reasoning (QR) Center at Dickinson College. The lab is located on the lower level of Waidner-Spahr Library, to the left of the Alden Room.</w:t>
       </w:r>
     </w:p>
     <w:p>
@@ -7693,21 +7680,7 @@
         <w:rPr>
           <w:rFonts w:ascii="Times New Roman" w:hAnsi="Times New Roman" w:cs="Times New Roman"/>
         </w:rPr>
-        <w:t xml:space="preserve">The purpose of the Data and Scientific Reasoning Lab is to provide a space for students to work with software that is commonly used in quantitative fields. Tutors who </w:t>
-      </w:r>
-      <w:proofErr w:type="gramStart"/>
-      <w:r>
-        <w:rPr>
-          <w:rFonts w:ascii="Times New Roman" w:hAnsi="Times New Roman" w:cs="Times New Roman"/>
-        </w:rPr>
-        <w:t>are able to</w:t>
-      </w:r>
-      <w:proofErr w:type="gramEnd"/>
-      <w:r>
-        <w:rPr>
-          <w:rFonts w:ascii="Times New Roman" w:hAnsi="Times New Roman" w:cs="Times New Roman"/>
-        </w:rPr>
-        <w:t xml:space="preserve"> assist</w:t>
+        <w:t>The purpose of the Data and Scientific Reasoning Lab is to provide a space for students to work with software that is commonly used in quantitative fields. Tutors who are able to assist</w:t>
       </w:r>
       <w:r>
         <w:rPr>
@@ -7873,21 +7846,7 @@
         <w:rPr>
           <w:rFonts w:ascii="Times New Roman" w:hAnsi="Times New Roman" w:cs="Times New Roman"/>
         </w:rPr>
-        <w:t xml:space="preserve">There are no tutoring hours in the lab during the final exam week, as it </w:t>
-      </w:r>
-      <w:proofErr w:type="gramStart"/>
-      <w:r>
-        <w:rPr>
-          <w:rFonts w:ascii="Times New Roman" w:hAnsi="Times New Roman" w:cs="Times New Roman"/>
-        </w:rPr>
-        <w:t>is located in</w:t>
-      </w:r>
-      <w:proofErr w:type="gramEnd"/>
-      <w:r>
-        <w:rPr>
-          <w:rFonts w:ascii="Times New Roman" w:hAnsi="Times New Roman" w:cs="Times New Roman"/>
-        </w:rPr>
-        <w:t xml:space="preserve"> the quiet</w:t>
+        <w:t>There are no tutoring hours in the lab during the final exam week, as it is located in the quiet</w:t>
       </w:r>
       <w:r>
         <w:rPr>
@@ -9272,7 +9231,7 @@
         </w:rPr>
         <w:t xml:space="preserve">available supports, go to </w:t>
       </w:r>
-      <w:hyperlink r:id="rId13">
+      <w:hyperlink r:id="rId14">
         <w:r>
           <w:rPr>
             <w:rFonts w:ascii="Times New Roman" w:hAnsi="Times New Roman" w:cs="Times New Roman"/>
@@ -9293,7 +9252,7 @@
         </w:rPr>
         <w:t xml:space="preserve">email </w:t>
       </w:r>
-      <w:hyperlink r:id="rId14">
+      <w:hyperlink r:id="rId15">
         <w:r>
           <w:rPr>
             <w:rFonts w:ascii="Times New Roman" w:hAnsi="Times New Roman" w:cs="Times New Roman"/>
@@ -9708,7 +9667,7 @@
         </w:rPr>
         <w:t xml:space="preserve">guidance at </w:t>
       </w:r>
-      <w:hyperlink r:id="rId15">
+      <w:hyperlink r:id="rId16">
         <w:r>
           <w:rPr>
             <w:rFonts w:ascii="Times New Roman" w:hAnsi="Times New Roman" w:cs="Times New Roman"/>
@@ -9807,7 +9766,7 @@
         </w:rPr>
         <w:t xml:space="preserve">: Students can find a wealth of strategic guidance by going to </w:t>
       </w:r>
-      <w:hyperlink r:id="rId16">
+      <w:hyperlink r:id="rId17">
         <w:r>
           <w:rPr>
             <w:rFonts w:ascii="Times New Roman" w:hAnsi="Times New Roman" w:cs="Times New Roman"/>
@@ -10401,7 +10360,7 @@
         </w:rPr>
         <w:t xml:space="preserve"> </w:t>
       </w:r>
-      <w:hyperlink r:id="rId17">
+      <w:hyperlink r:id="rId18">
         <w:r>
           <w:rPr>
             <w:rFonts w:ascii="Times New Roman" w:hAnsi="Times New Roman" w:cs="Times New Roman"/>

</xml_diff>

<commit_message>
Making Changes to HW
</commit_message>
<xml_diff>
--- a/DATA 180 Fall 2022 - Sec2 Syllabus.docx
+++ b/DATA 180 Fall 2022 - Sec2 Syllabus.docx
@@ -1165,16 +1165,8 @@
         <w:rPr>
           <w:rFonts w:ascii="Times New Roman" w:hAnsi="Times New Roman" w:cs="Times New Roman"/>
         </w:rPr>
-        <w:t xml:space="preserve">Hastie, Robert </w:t>
-      </w:r>
-      <w:proofErr w:type="spellStart"/>
-      <w:r>
-        <w:rPr>
-          <w:rFonts w:ascii="Times New Roman" w:hAnsi="Times New Roman" w:cs="Times New Roman"/>
-        </w:rPr>
-        <w:t>Tibshirani</w:t>
-      </w:r>
-      <w:proofErr w:type="spellEnd"/>
+        <w:t>Hastie, Robert Tibshirani</w:t>
+      </w:r>
       <w:r>
         <w:rPr>
           <w:rFonts w:ascii="Times New Roman" w:hAnsi="Times New Roman" w:cs="Times New Roman"/>
@@ -1693,35 +1685,7 @@
         <w:rPr>
           <w:rFonts w:ascii="Times New Roman" w:hAnsi="Times New Roman" w:cs="Times New Roman"/>
         </w:rPr>
-        <w:t xml:space="preserve">Use </w:t>
-      </w:r>
-      <w:proofErr w:type="spellStart"/>
-      <w:r>
-        <w:rPr>
-          <w:rFonts w:ascii="Times New Roman" w:hAnsi="Times New Roman" w:cs="Times New Roman"/>
-        </w:rPr>
-        <w:t>Github</w:t>
-      </w:r>
-      <w:proofErr w:type="spellEnd"/>
-      <w:r>
-        <w:rPr>
-          <w:rFonts w:ascii="Times New Roman" w:hAnsi="Times New Roman" w:cs="Times New Roman"/>
-        </w:rPr>
-        <w:t xml:space="preserve"> and </w:t>
-      </w:r>
-      <w:proofErr w:type="spellStart"/>
-      <w:r>
-        <w:rPr>
-          <w:rFonts w:ascii="Times New Roman" w:hAnsi="Times New Roman" w:cs="Times New Roman"/>
-        </w:rPr>
-        <w:t>RMarkdown</w:t>
-      </w:r>
-      <w:proofErr w:type="spellEnd"/>
-      <w:r>
-        <w:rPr>
-          <w:rFonts w:ascii="Times New Roman" w:hAnsi="Times New Roman" w:cs="Times New Roman"/>
-        </w:rPr>
-        <w:t xml:space="preserve"> to create reproducible reports and maintain a repository for version control,</w:t>
+        <w:t>Use Github and RMarkdown to create reproducible reports and maintain a repository for version control,</w:t>
       </w:r>
     </w:p>
     <w:p>
@@ -2872,7 +2836,7 @@
         <w:rPr>
           <w:rFonts w:ascii="Times New Roman" w:hAnsi="Times New Roman" w:cs="Times New Roman"/>
         </w:rPr>
-        <w:t>2</w:t>
+        <w:t>5</w:t>
       </w:r>
     </w:p>
     <w:p>
@@ -5339,16 +5303,8 @@
         <w:rPr>
           <w:rFonts w:ascii="Times New Roman" w:hAnsi="Times New Roman" w:cs="Times New Roman"/>
         </w:rPr>
-        <w:t>and include the .</w:t>
-      </w:r>
-      <w:proofErr w:type="spellStart"/>
-      <w:r>
-        <w:rPr>
-          <w:rFonts w:ascii="Times New Roman" w:hAnsi="Times New Roman" w:cs="Times New Roman"/>
-        </w:rPr>
-        <w:t>Rmd</w:t>
-      </w:r>
-      <w:proofErr w:type="spellEnd"/>
+        <w:t>and include the .Rmd</w:t>
+      </w:r>
       <w:r>
         <w:rPr>
           <w:rFonts w:ascii="Times New Roman" w:hAnsi="Times New Roman" w:cs="Times New Roman"/>
@@ -7801,21 +7757,7 @@
         <w:rPr>
           <w:rFonts w:ascii="Times New Roman" w:hAnsi="Times New Roman" w:cs="Times New Roman"/>
         </w:rPr>
-        <w:t xml:space="preserve">In addition, some tutors can help with Excel, </w:t>
-      </w:r>
-      <w:proofErr w:type="spellStart"/>
-      <w:r>
-        <w:rPr>
-          <w:rFonts w:ascii="Times New Roman" w:hAnsi="Times New Roman" w:cs="Times New Roman"/>
-        </w:rPr>
-        <w:t>LaTex</w:t>
-      </w:r>
-      <w:proofErr w:type="spellEnd"/>
-      <w:r>
-        <w:rPr>
-          <w:rFonts w:ascii="Times New Roman" w:hAnsi="Times New Roman" w:cs="Times New Roman"/>
-        </w:rPr>
-        <w:t xml:space="preserve">, and SQL. This space is </w:t>
+        <w:t xml:space="preserve">In addition, some tutors can help with Excel, LaTex, and SQL. This space is </w:t>
       </w:r>
       <w:r>
         <w:rPr>
@@ -10584,14 +10526,12 @@
         </w:rPr>
         <w:t xml:space="preserve"> </w:t>
       </w:r>
-      <w:proofErr w:type="spellStart"/>
       <w:r>
         <w:rPr>
           <w:rFonts w:ascii="Times New Roman" w:hAnsi="Times New Roman" w:cs="Times New Roman"/>
         </w:rPr>
         <w:t>Tidyverse</w:t>
       </w:r>
-      <w:proofErr w:type="spellEnd"/>
     </w:p>
     <w:p>
       <w:pPr>

</xml_diff>

<commit_message>
Update DATA 180 Fall 2022 - Sec2 Syllabus.docx
</commit_message>
<xml_diff>
--- a/DATA 180 Fall 2022 - Sec2 Syllabus.docx
+++ b/DATA 180 Fall 2022 - Sec2 Syllabus.docx
@@ -708,6 +708,28 @@
     </w:p>
     <w:p>
       <w:pPr>
+        <w:pStyle w:val="BodyText"/>
+        <w:spacing w:before="3" w:line="247" w:lineRule="auto"/>
+        <w:ind w:right="228"/>
+        <w:rPr>
+          <w:rFonts w:ascii="Times New Roman" w:hAnsi="Times New Roman" w:cs="Times New Roman"/>
+        </w:rPr>
+      </w:pPr>
+      <w:r>
+        <w:rPr>
+          <w:rFonts w:ascii="Times New Roman" w:hAnsi="Times New Roman" w:cs="Times New Roman"/>
+        </w:rPr>
+        <w:tab/>
+      </w:r>
+      <w:r>
+        <w:rPr>
+          <w:rFonts w:ascii="Times New Roman" w:hAnsi="Times New Roman" w:cs="Times New Roman"/>
+        </w:rPr>
+        <w:tab/>
+      </w:r>
+    </w:p>
+    <w:p>
+      <w:pPr>
         <w:spacing w:line="206" w:lineRule="auto"/>
         <w:ind w:left="772" w:right="-15"/>
         <w:rPr>
@@ -775,15 +797,25 @@
         <w:ind w:left="772" w:right="-15"/>
         <w:rPr>
           <w:rFonts w:ascii="Times New Roman" w:hAnsi="Times New Roman" w:cs="Times New Roman"/>
-        </w:rPr>
-      </w:pPr>
-      <w:r>
-        <w:rPr>
-          <w:rFonts w:ascii="Times New Roman" w:hAnsi="Times New Roman" w:cs="Times New Roman"/>
           <w:b/>
         </w:rPr>
+      </w:pPr>
+      <w:r>
+        <w:rPr>
+          <w:rFonts w:ascii="Times New Roman" w:hAnsi="Times New Roman" w:cs="Times New Roman"/>
+          <w:b/>
+        </w:rPr>
         <w:t xml:space="preserve">Location: </w:t>
       </w:r>
+    </w:p>
+    <w:p>
+      <w:pPr>
+        <w:spacing w:line="206" w:lineRule="auto"/>
+        <w:ind w:left="772" w:right="-15"/>
+        <w:rPr>
+          <w:rFonts w:ascii="Times New Roman" w:hAnsi="Times New Roman" w:cs="Times New Roman"/>
+        </w:rPr>
+      </w:pPr>
     </w:p>
     <w:p>
       <w:pPr>
@@ -895,9 +927,102 @@
         <w:ind w:left="0"/>
         <w:rPr>
           <w:rFonts w:ascii="Times New Roman" w:hAnsi="Times New Roman" w:cs="Times New Roman"/>
+          <w:b/>
+          <w:bCs/>
+          <w:sz w:val="24"/>
+          <w:szCs w:val="24"/>
+        </w:rPr>
+      </w:pPr>
+      <w:r>
+        <w:rPr>
+          <w:rFonts w:ascii="Times New Roman" w:hAnsi="Times New Roman" w:cs="Times New Roman"/>
           <w:sz w:val="29"/>
         </w:rPr>
-      </w:pPr>
+        <w:tab/>
+      </w:r>
+      <w:r>
+        <w:rPr>
+          <w:rFonts w:ascii="Times New Roman" w:hAnsi="Times New Roman" w:cs="Times New Roman"/>
+          <w:b/>
+          <w:bCs/>
+          <w:sz w:val="24"/>
+          <w:szCs w:val="24"/>
+        </w:rPr>
+        <w:t xml:space="preserve"> </w:t>
+      </w:r>
+      <w:r>
+        <w:rPr>
+          <w:rFonts w:ascii="Times New Roman" w:hAnsi="Times New Roman" w:cs="Times New Roman"/>
+          <w:b/>
+          <w:bCs/>
+          <w:sz w:val="24"/>
+          <w:szCs w:val="24"/>
+        </w:rPr>
+        <w:t>Zoom</w:t>
+      </w:r>
+    </w:p>
+    <w:p>
+      <w:pPr>
+        <w:pStyle w:val="BodyText"/>
+        <w:spacing w:before="3"/>
+        <w:ind w:left="0"/>
+        <w:rPr>
+          <w:rFonts w:ascii="Times New Roman" w:hAnsi="Times New Roman" w:cs="Times New Roman"/>
+        </w:rPr>
+      </w:pPr>
+      <w:r>
+        <w:rPr>
+          <w:rFonts w:ascii="Times New Roman" w:hAnsi="Times New Roman" w:cs="Times New Roman"/>
+          <w:sz w:val="29"/>
+        </w:rPr>
+        <w:tab/>
+      </w:r>
+      <w:hyperlink r:id="rId10" w:history="1">
+        <w:r>
+          <w:rPr>
+            <w:rStyle w:val="Hyperlink"/>
+            <w:rFonts w:ascii="Times New Roman" w:hAnsi="Times New Roman" w:cs="Times New Roman"/>
+          </w:rPr>
+          <w:t>https://dickinson.zoom.us/j/86955956288?pwd=cU1aQnJ1OEZyU1lKSHZONHJhMHFDdz09</w:t>
+        </w:r>
+      </w:hyperlink>
+      <w:r>
+        <w:rPr>
+          <w:rFonts w:ascii="Times New Roman" w:hAnsi="Times New Roman" w:cs="Times New Roman"/>
+        </w:rPr>
+        <w:t xml:space="preserve"> </w:t>
+      </w:r>
+    </w:p>
+    <w:p>
+      <w:pPr>
+        <w:pStyle w:val="BodyText"/>
+        <w:spacing w:before="3"/>
+        <w:rPr>
+          <w:rFonts w:ascii="Times New Roman" w:hAnsi="Times New Roman" w:cs="Times New Roman"/>
+        </w:rPr>
+      </w:pPr>
+      <w:r>
+        <w:rPr>
+          <w:rFonts w:ascii="Times New Roman" w:hAnsi="Times New Roman" w:cs="Times New Roman"/>
+        </w:rPr>
+        <w:t>Meeting ID: 869 5595 6288</w:t>
+      </w:r>
+    </w:p>
+    <w:p>
+      <w:pPr>
+        <w:pStyle w:val="BodyText"/>
+        <w:spacing w:before="3"/>
+        <w:ind w:left="0" w:firstLine="720"/>
+        <w:rPr>
+          <w:rFonts w:ascii="Times New Roman" w:hAnsi="Times New Roman" w:cs="Times New Roman"/>
+        </w:rPr>
+      </w:pPr>
+      <w:r>
+        <w:rPr>
+          <w:rFonts w:ascii="Times New Roman" w:hAnsi="Times New Roman" w:cs="Times New Roman"/>
+        </w:rPr>
+        <w:t>Passcode: 458590</w:t>
+      </w:r>
     </w:p>
     <w:p>
       <w:pPr>
@@ -1165,8 +1290,16 @@
         <w:rPr>
           <w:rFonts w:ascii="Times New Roman" w:hAnsi="Times New Roman" w:cs="Times New Roman"/>
         </w:rPr>
-        <w:t>Hastie, Robert Tibshirani</w:t>
-      </w:r>
+        <w:t xml:space="preserve">Hastie, Robert </w:t>
+      </w:r>
+      <w:proofErr w:type="spellStart"/>
+      <w:r>
+        <w:rPr>
+          <w:rFonts w:ascii="Times New Roman" w:hAnsi="Times New Roman" w:cs="Times New Roman"/>
+        </w:rPr>
+        <w:t>Tibshirani</w:t>
+      </w:r>
+      <w:proofErr w:type="spellEnd"/>
       <w:r>
         <w:rPr>
           <w:rFonts w:ascii="Times New Roman" w:hAnsi="Times New Roman" w:cs="Times New Roman"/>
@@ -1279,7 +1412,7 @@
         </w:rPr>
         <w:t xml:space="preserve"> </w:t>
       </w:r>
-      <w:hyperlink r:id="rId10" w:history="1">
+      <w:hyperlink r:id="rId11" w:history="1">
         <w:r>
           <w:rPr>
             <w:rStyle w:val="Hyperlink"/>
@@ -1411,7 +1544,21 @@
         <w:rPr>
           <w:rFonts w:ascii="Times New Roman" w:hAnsi="Times New Roman" w:cs="Times New Roman"/>
         </w:rPr>
-        <w:t xml:space="preserve">180 provides an introduction to the core ideas of data science. </w:t>
+        <w:t xml:space="preserve">180 </w:t>
+      </w:r>
+      <w:proofErr w:type="gramStart"/>
+      <w:r>
+        <w:rPr>
+          <w:rFonts w:ascii="Times New Roman" w:hAnsi="Times New Roman" w:cs="Times New Roman"/>
+        </w:rPr>
+        <w:t>provides an introduction to</w:t>
+      </w:r>
+      <w:proofErr w:type="gramEnd"/>
+      <w:r>
+        <w:rPr>
+          <w:rFonts w:ascii="Times New Roman" w:hAnsi="Times New Roman" w:cs="Times New Roman"/>
+        </w:rPr>
+        <w:t xml:space="preserve"> the core ideas of data science. </w:t>
       </w:r>
       <w:r>
         <w:rPr>
@@ -1685,7 +1832,35 @@
         <w:rPr>
           <w:rFonts w:ascii="Times New Roman" w:hAnsi="Times New Roman" w:cs="Times New Roman"/>
         </w:rPr>
-        <w:t>Use Github and RMarkdown to create reproducible reports and maintain a repository for version control,</w:t>
+        <w:t xml:space="preserve">Use </w:t>
+      </w:r>
+      <w:proofErr w:type="spellStart"/>
+      <w:r>
+        <w:rPr>
+          <w:rFonts w:ascii="Times New Roman" w:hAnsi="Times New Roman" w:cs="Times New Roman"/>
+        </w:rPr>
+        <w:t>Github</w:t>
+      </w:r>
+      <w:proofErr w:type="spellEnd"/>
+      <w:r>
+        <w:rPr>
+          <w:rFonts w:ascii="Times New Roman" w:hAnsi="Times New Roman" w:cs="Times New Roman"/>
+        </w:rPr>
+        <w:t xml:space="preserve"> and </w:t>
+      </w:r>
+      <w:proofErr w:type="spellStart"/>
+      <w:r>
+        <w:rPr>
+          <w:rFonts w:ascii="Times New Roman" w:hAnsi="Times New Roman" w:cs="Times New Roman"/>
+        </w:rPr>
+        <w:t>RMarkdown</w:t>
+      </w:r>
+      <w:proofErr w:type="spellEnd"/>
+      <w:r>
+        <w:rPr>
+          <w:rFonts w:ascii="Times New Roman" w:hAnsi="Times New Roman" w:cs="Times New Roman"/>
+        </w:rPr>
+        <w:t xml:space="preserve"> to create reproducible reports and maintain a repository for version control,</w:t>
       </w:r>
     </w:p>
     <w:p>
@@ -1707,6 +1882,7 @@
         <w:rPr>
           <w:rFonts w:ascii="Times New Roman" w:hAnsi="Times New Roman" w:cs="Times New Roman"/>
         </w:rPr>
+        <w:lastRenderedPageBreak/>
         <w:t>Analyze</w:t>
       </w:r>
       <w:r>
@@ -4381,7 +4557,21 @@
         <w:rPr>
           <w:rFonts w:ascii="Times New Roman" w:hAnsi="Times New Roman" w:cs="Times New Roman"/>
         </w:rPr>
-        <w:t xml:space="preserve">It is absolutely essential to provide </w:t>
+        <w:t xml:space="preserve">It is </w:t>
+      </w:r>
+      <w:proofErr w:type="gramStart"/>
+      <w:r>
+        <w:rPr>
+          <w:rFonts w:ascii="Times New Roman" w:hAnsi="Times New Roman" w:cs="Times New Roman"/>
+        </w:rPr>
+        <w:t>absolutely essential</w:t>
+      </w:r>
+      <w:proofErr w:type="gramEnd"/>
+      <w:r>
+        <w:rPr>
+          <w:rFonts w:ascii="Times New Roman" w:hAnsi="Times New Roman" w:cs="Times New Roman"/>
+        </w:rPr>
+        <w:t xml:space="preserve"> to provide </w:t>
       </w:r>
       <w:r>
         <w:rPr>
@@ -4418,7 +4608,21 @@
         <w:rPr>
           <w:rFonts w:ascii="Times New Roman" w:hAnsi="Times New Roman" w:cs="Times New Roman"/>
         </w:rPr>
-        <w:t xml:space="preserve"> documentation. Therefore, you should definitely not skip a test if your situation cannot produce </w:t>
+        <w:t xml:space="preserve"> documentation. Therefore, you should </w:t>
+      </w:r>
+      <w:proofErr w:type="gramStart"/>
+      <w:r>
+        <w:rPr>
+          <w:rFonts w:ascii="Times New Roman" w:hAnsi="Times New Roman" w:cs="Times New Roman"/>
+        </w:rPr>
+        <w:t>definitely not</w:t>
+      </w:r>
+      <w:proofErr w:type="gramEnd"/>
+      <w:r>
+        <w:rPr>
+          <w:rFonts w:ascii="Times New Roman" w:hAnsi="Times New Roman" w:cs="Times New Roman"/>
+        </w:rPr>
+        <w:t xml:space="preserve"> skip a test if your situation cannot produce </w:t>
       </w:r>
       <w:r>
         <w:rPr>
@@ -4467,7 +4671,7 @@
         </w:rPr>
         <w:t xml:space="preserve">Homework assignments will be posted on course </w:t>
       </w:r>
-      <w:hyperlink r:id="rId11" w:history="1">
+      <w:hyperlink r:id="rId12" w:history="1">
         <w:r>
           <w:rPr>
             <w:rStyle w:val="Hyperlink"/>
@@ -5303,8 +5507,16 @@
         <w:rPr>
           <w:rFonts w:ascii="Times New Roman" w:hAnsi="Times New Roman" w:cs="Times New Roman"/>
         </w:rPr>
-        <w:t>and include the .Rmd</w:t>
-      </w:r>
+        <w:t>and include the .</w:t>
+      </w:r>
+      <w:proofErr w:type="spellStart"/>
+      <w:r>
+        <w:rPr>
+          <w:rFonts w:ascii="Times New Roman" w:hAnsi="Times New Roman" w:cs="Times New Roman"/>
+        </w:rPr>
+        <w:t>Rmd</w:t>
+      </w:r>
+      <w:proofErr w:type="spellEnd"/>
       <w:r>
         <w:rPr>
           <w:rFonts w:ascii="Times New Roman" w:hAnsi="Times New Roman" w:cs="Times New Roman"/>
@@ -5403,12 +5615,14 @@
         </w:rPr>
         <w:t xml:space="preserve"> </w:t>
       </w:r>
+      <w:proofErr w:type="gramStart"/>
       <w:r>
         <w:rPr>
           <w:rFonts w:ascii="Times New Roman" w:hAnsi="Times New Roman" w:cs="Times New Roman"/>
         </w:rPr>
         <w:t>any</w:t>
       </w:r>
+      <w:proofErr w:type="gramEnd"/>
       <w:r>
         <w:rPr>
           <w:rFonts w:ascii="Times New Roman" w:hAnsi="Times New Roman" w:cs="Times New Roman"/>
@@ -5881,11 +6095,19 @@
         </w:rPr>
         <w:t xml:space="preserve">EDT. </w:t>
       </w:r>
-      <w:r>
-        <w:rPr>
-          <w:rFonts w:ascii="Times New Roman" w:hAnsi="Times New Roman" w:cs="Times New Roman"/>
-        </w:rPr>
-        <w:t xml:space="preserve">Similar to many take-home data scientist interviews, you will have a fixed duration e.g., 24-48 hours to prepare your analysis. </w:t>
+      <w:proofErr w:type="gramStart"/>
+      <w:r>
+        <w:rPr>
+          <w:rFonts w:ascii="Times New Roman" w:hAnsi="Times New Roman" w:cs="Times New Roman"/>
+        </w:rPr>
+        <w:t>Similar to</w:t>
+      </w:r>
+      <w:proofErr w:type="gramEnd"/>
+      <w:r>
+        <w:rPr>
+          <w:rFonts w:ascii="Times New Roman" w:hAnsi="Times New Roman" w:cs="Times New Roman"/>
+        </w:rPr>
+        <w:t xml:space="preserve"> many take-home data scientist interviews, you will have a fixed duration e.g., 24-48 hours to prepare your analysis. </w:t>
       </w:r>
       <w:r>
         <w:rPr>
@@ -7195,7 +7417,7 @@
         </w:rPr>
         <w:t xml:space="preserve">with them. </w:t>
       </w:r>
-      <w:hyperlink r:id="rId12" w:history="1">
+      <w:hyperlink r:id="rId13" w:history="1">
         <w:r>
           <w:rPr>
             <w:rStyle w:val="Hyperlink"/>
@@ -7458,12 +7680,14 @@
         </w:rPr>
         <w:t xml:space="preserve"> </w:t>
       </w:r>
+      <w:proofErr w:type="gramStart"/>
       <w:r>
         <w:rPr>
           <w:rFonts w:ascii="Times New Roman" w:hAnsi="Times New Roman" w:cs="Times New Roman"/>
         </w:rPr>
         <w:t>paste</w:t>
       </w:r>
+      <w:proofErr w:type="gramEnd"/>
       <w:r>
         <w:rPr>
           <w:rFonts w:ascii="Times New Roman" w:hAnsi="Times New Roman" w:cs="Times New Roman"/>
@@ -7606,7 +7830,7 @@
         </w:rPr>
         <w:t xml:space="preserve">The </w:t>
       </w:r>
-      <w:hyperlink r:id="rId13" w:history="1">
+      <w:hyperlink r:id="rId14" w:history="1">
         <w:r>
           <w:rPr>
             <w:rStyle w:val="Hyperlink"/>
@@ -7636,7 +7860,21 @@
         <w:rPr>
           <w:rFonts w:ascii="Times New Roman" w:hAnsi="Times New Roman" w:cs="Times New Roman"/>
         </w:rPr>
-        <w:t>The purpose of the Data and Scientific Reasoning Lab is to provide a space for students to work with software that is commonly used in quantitative fields. Tutors who are able to assist</w:t>
+        <w:t xml:space="preserve">The purpose of the Data and Scientific Reasoning Lab is to provide a space for students to work with software that is commonly used in quantitative fields. Tutors who </w:t>
+      </w:r>
+      <w:proofErr w:type="gramStart"/>
+      <w:r>
+        <w:rPr>
+          <w:rFonts w:ascii="Times New Roman" w:hAnsi="Times New Roman" w:cs="Times New Roman"/>
+        </w:rPr>
+        <w:t>are able to</w:t>
+      </w:r>
+      <w:proofErr w:type="gramEnd"/>
+      <w:r>
+        <w:rPr>
+          <w:rFonts w:ascii="Times New Roman" w:hAnsi="Times New Roman" w:cs="Times New Roman"/>
+        </w:rPr>
+        <w:t xml:space="preserve"> assist</w:t>
       </w:r>
       <w:r>
         <w:rPr>
@@ -7757,7 +7995,21 @@
         <w:rPr>
           <w:rFonts w:ascii="Times New Roman" w:hAnsi="Times New Roman" w:cs="Times New Roman"/>
         </w:rPr>
-        <w:t xml:space="preserve">In addition, some tutors can help with Excel, LaTex, and SQL. This space is </w:t>
+        <w:t xml:space="preserve">In addition, some tutors can help with Excel, </w:t>
+      </w:r>
+      <w:proofErr w:type="spellStart"/>
+      <w:r>
+        <w:rPr>
+          <w:rFonts w:ascii="Times New Roman" w:hAnsi="Times New Roman" w:cs="Times New Roman"/>
+        </w:rPr>
+        <w:t>LaTex</w:t>
+      </w:r>
+      <w:proofErr w:type="spellEnd"/>
+      <w:r>
+        <w:rPr>
+          <w:rFonts w:ascii="Times New Roman" w:hAnsi="Times New Roman" w:cs="Times New Roman"/>
+        </w:rPr>
+        <w:t xml:space="preserve">, and SQL. This space is </w:t>
       </w:r>
       <w:r>
         <w:rPr>
@@ -7788,7 +8040,21 @@
         <w:rPr>
           <w:rFonts w:ascii="Times New Roman" w:hAnsi="Times New Roman" w:cs="Times New Roman"/>
         </w:rPr>
-        <w:t>There are no tutoring hours in the lab during the final exam week, as it is located in the quiet</w:t>
+        <w:t xml:space="preserve">There are no tutoring hours in the lab during the final exam week, as it </w:t>
+      </w:r>
+      <w:proofErr w:type="gramStart"/>
+      <w:r>
+        <w:rPr>
+          <w:rFonts w:ascii="Times New Roman" w:hAnsi="Times New Roman" w:cs="Times New Roman"/>
+        </w:rPr>
+        <w:t>is located in</w:t>
+      </w:r>
+      <w:proofErr w:type="gramEnd"/>
+      <w:r>
+        <w:rPr>
+          <w:rFonts w:ascii="Times New Roman" w:hAnsi="Times New Roman" w:cs="Times New Roman"/>
+        </w:rPr>
+        <w:t xml:space="preserve"> the quiet</w:t>
       </w:r>
       <w:r>
         <w:rPr>
@@ -9173,7 +9439,7 @@
         </w:rPr>
         <w:t xml:space="preserve">available supports, go to </w:t>
       </w:r>
-      <w:hyperlink r:id="rId14">
+      <w:hyperlink r:id="rId15">
         <w:r>
           <w:rPr>
             <w:rFonts w:ascii="Times New Roman" w:hAnsi="Times New Roman" w:cs="Times New Roman"/>
@@ -9194,7 +9460,7 @@
         </w:rPr>
         <w:t xml:space="preserve">email </w:t>
       </w:r>
-      <w:hyperlink r:id="rId15">
+      <w:hyperlink r:id="rId16">
         <w:r>
           <w:rPr>
             <w:rFonts w:ascii="Times New Roman" w:hAnsi="Times New Roman" w:cs="Times New Roman"/>
@@ -9609,7 +9875,7 @@
         </w:rPr>
         <w:t xml:space="preserve">guidance at </w:t>
       </w:r>
-      <w:hyperlink r:id="rId16">
+      <w:hyperlink r:id="rId17">
         <w:r>
           <w:rPr>
             <w:rFonts w:ascii="Times New Roman" w:hAnsi="Times New Roman" w:cs="Times New Roman"/>
@@ -9708,7 +9974,7 @@
         </w:rPr>
         <w:t xml:space="preserve">: Students can find a wealth of strategic guidance by going to </w:t>
       </w:r>
-      <w:hyperlink r:id="rId17">
+      <w:hyperlink r:id="rId18">
         <w:r>
           <w:rPr>
             <w:rFonts w:ascii="Times New Roman" w:hAnsi="Times New Roman" w:cs="Times New Roman"/>
@@ -10302,7 +10568,7 @@
         </w:rPr>
         <w:t xml:space="preserve"> </w:t>
       </w:r>
-      <w:hyperlink r:id="rId18">
+      <w:hyperlink r:id="rId19">
         <w:r>
           <w:rPr>
             <w:rFonts w:ascii="Times New Roman" w:hAnsi="Times New Roman" w:cs="Times New Roman"/>
@@ -10526,12 +10792,14 @@
         </w:rPr>
         <w:t xml:space="preserve"> </w:t>
       </w:r>
+      <w:proofErr w:type="spellStart"/>
       <w:r>
         <w:rPr>
           <w:rFonts w:ascii="Times New Roman" w:hAnsi="Times New Roman" w:cs="Times New Roman"/>
         </w:rPr>
         <w:t>Tidyverse</w:t>
       </w:r>
+      <w:proofErr w:type="spellEnd"/>
     </w:p>
     <w:p>
       <w:pPr>

</xml_diff>